<commit_message>
Tutorial G (ML) revised + approved
</commit_message>
<xml_diff>
--- a/CPCZurich2022_TutorialG_MachineLearning_InstallationGuide.docx
+++ b/CPCZurich2022_TutorialG_MachineLearning_InstallationGuide.docx
@@ -1,6 +1,6 @@
 
 <file path=word/document.xml><?xml version="1.0" encoding="utf-8"?>
-<w:document xmlns:wpc="http://schemas.microsoft.com/office/word/2010/wordprocessingCanvas" xmlns:cx="http://schemas.microsoft.com/office/drawing/2014/chartex" xmlns:cx1="http://schemas.microsoft.com/office/drawing/2015/9/8/chartex" xmlns:cx2="http://schemas.microsoft.com/office/drawing/2015/10/21/chartex" xmlns:cx3="http://schemas.microsoft.com/office/drawing/2016/5/9/chartex" xmlns:cx4="http://schemas.microsoft.com/office/drawing/2016/5/10/chartex" xmlns:cx5="http://schemas.microsoft.com/office/drawing/2016/5/11/chartex" xmlns:cx6="http://schemas.microsoft.com/office/drawing/2016/5/12/chartex" xmlns:cx7="http://schemas.microsoft.com/office/drawing/2016/5/13/chartex" xmlns:cx8="http://schemas.microsoft.com/office/drawing/2016/5/14/chartex" xmlns:mc="http://schemas.openxmlformats.org/markup-compatibility/2006" xmlns:aink="http://schemas.microsoft.com/office/drawing/2016/ink" xmlns:am3d="http://schemas.microsoft.com/office/drawing/2017/model3d" xmlns:o="urn:schemas-microsoft-com:office:office" xmlns:oel="http://schemas.microsoft.com/office/2019/extlst" xmlns:r="http://schemas.openxmlformats.org/officeDocument/2006/relationships" xmlns:m="http://schemas.openxmlformats.org/officeDocument/2006/math" xmlns:v="urn:schemas-microsoft-com:vml" xmlns:wp14="http://schemas.microsoft.com/office/word/2010/wordprocessingDrawing" xmlns:wp="http://schemas.openxmlformats.org/drawingml/2006/wordprocessingDrawing" xmlns:w10="urn:schemas-microsoft-com:office:word" xmlns:w="http://schemas.openxmlformats.org/wordprocessingml/2006/main" xmlns:w14="http://schemas.microsoft.com/office/word/2010/wordml" xmlns:w15="http://schemas.microsoft.com/office/word/2012/wordml" xmlns:w16cex="http://schemas.microsoft.com/office/word/2018/wordml/cex" xmlns:w16cid="http://schemas.microsoft.com/office/word/2016/wordml/cid" xmlns:w16="http://schemas.microsoft.com/office/word/2018/wordml" xmlns:w16sdtdh="http://schemas.microsoft.com/office/word/2020/wordml/sdtdatahash" xmlns:w16se="http://schemas.microsoft.com/office/word/2015/wordml/symex" xmlns:wpg="http://schemas.microsoft.com/office/word/2010/wordprocessingGroup" xmlns:wpi="http://schemas.microsoft.com/office/word/2010/wordprocessingInk" xmlns:wne="http://schemas.microsoft.com/office/word/2006/wordml" xmlns:wps="http://schemas.microsoft.com/office/word/2010/wordprocessingShape" mc:Ignorable="w14 w15 w16se w16cid w16 w16cex w16sdtdh wp14">
+<w:document xmlns:wpc="http://schemas.microsoft.com/office/word/2010/wordprocessingCanvas" xmlns:cx="http://schemas.microsoft.com/office/drawing/2014/chartex" xmlns:cx1="http://schemas.microsoft.com/office/drawing/2015/9/8/chartex" xmlns:cx2="http://schemas.microsoft.com/office/drawing/2015/10/21/chartex" xmlns:cx3="http://schemas.microsoft.com/office/drawing/2016/5/9/chartex" xmlns:cx4="http://schemas.microsoft.com/office/drawing/2016/5/10/chartex" xmlns:cx5="http://schemas.microsoft.com/office/drawing/2016/5/11/chartex" xmlns:cx6="http://schemas.microsoft.com/office/drawing/2016/5/12/chartex" xmlns:cx7="http://schemas.microsoft.com/office/drawing/2016/5/13/chartex" xmlns:cx8="http://schemas.microsoft.com/office/drawing/2016/5/14/chartex" xmlns:mc="http://schemas.openxmlformats.org/markup-compatibility/2006" xmlns:aink="http://schemas.microsoft.com/office/drawing/2016/ink" xmlns:am3d="http://schemas.microsoft.com/office/drawing/2017/model3d" xmlns:o="urn:schemas-microsoft-com:office:office" xmlns:r="http://schemas.openxmlformats.org/officeDocument/2006/relationships" xmlns:m="http://schemas.openxmlformats.org/officeDocument/2006/math" xmlns:v="urn:schemas-microsoft-com:vml" xmlns:wp14="http://schemas.microsoft.com/office/word/2010/wordprocessingDrawing" xmlns:wp="http://schemas.openxmlformats.org/drawingml/2006/wordprocessingDrawing" xmlns:w10="urn:schemas-microsoft-com:office:word" xmlns:w="http://schemas.openxmlformats.org/wordprocessingml/2006/main" xmlns:w14="http://schemas.microsoft.com/office/word/2010/wordml" xmlns:w15="http://schemas.microsoft.com/office/word/2012/wordml" xmlns:w16cid="http://schemas.microsoft.com/office/word/2016/wordml/cid" xmlns:w16se="http://schemas.microsoft.com/office/word/2015/wordml/symex" xmlns:wpg="http://schemas.microsoft.com/office/word/2010/wordprocessingGroup" xmlns:wpi="http://schemas.microsoft.com/office/word/2010/wordprocessingInk" xmlns:wne="http://schemas.microsoft.com/office/word/2006/wordml" xmlns:wps="http://schemas.microsoft.com/office/word/2010/wordprocessingShape" mc:Ignorable="w14 w15 w16se w16cid wp14">
   <w:body>
     <w:p>
       <w:pPr>
@@ -12,6 +12,7 @@
           <w:color w:val="0070C0"/>
           <w:sz w:val="26"/>
           <w:szCs w:val="26"/>
+          <w:lang w:val="en-GB"/>
         </w:rPr>
       </w:pPr>
       <w:r>
@@ -20,8 +21,9 @@
           <w:b/>
           <w:sz w:val="28"/>
           <w:szCs w:val="28"/>
-        </w:rPr>
-        <w:t>CPCZurich20</w:t>
+          <w:lang w:val="en-GB"/>
+        </w:rPr>
+        <w:t>CPCZurich202</w:t>
       </w:r>
       <w:r>
         <w:rPr>
@@ -29,24 +31,19 @@
           <w:b/>
           <w:sz w:val="28"/>
           <w:szCs w:val="28"/>
+          <w:lang w:val="en-GB"/>
         </w:rPr>
         <w:t>2</w:t>
       </w:r>
+      <w:bookmarkStart w:id="0" w:name="_GoBack"/>
+      <w:bookmarkEnd w:id="0"/>
       <w:r>
         <w:rPr>
           <w:rFonts w:ascii="Helvetica Light" w:hAnsi="Helvetica Light"/>
           <w:b/>
           <w:sz w:val="28"/>
           <w:szCs w:val="28"/>
-        </w:rPr>
-        <w:t>1</w:t>
-      </w:r>
-      <w:r>
-        <w:rPr>
-          <w:rFonts w:ascii="Helvetica Light" w:hAnsi="Helvetica Light"/>
-          <w:b/>
-          <w:sz w:val="28"/>
-          <w:szCs w:val="28"/>
+          <w:lang w:val="en-GB"/>
         </w:rPr>
         <w:t xml:space="preserve"> </w:t>
       </w:r>
@@ -57,6 +54,7 @@
           <w:bCs/>
           <w:sz w:val="28"/>
           <w:szCs w:val="28"/>
+          <w:lang w:val="en-GB"/>
         </w:rPr>
         <w:t xml:space="preserve">Practical </w:t>
       </w:r>
@@ -67,6 +65,7 @@
           <w:bCs/>
           <w:sz w:val="28"/>
           <w:szCs w:val="28"/>
+          <w:lang w:val="en-GB"/>
         </w:rPr>
         <w:t>Tutorial</w:t>
       </w:r>
@@ -77,6 +76,7 @@
           <w:bCs/>
           <w:sz w:val="28"/>
           <w:szCs w:val="28"/>
+          <w:lang w:val="en-GB"/>
         </w:rPr>
         <w:t xml:space="preserve"> </w:t>
       </w:r>
@@ -87,8 +87,20 @@
           <w:bCs/>
           <w:sz w:val="28"/>
           <w:szCs w:val="28"/>
-        </w:rPr>
-        <w:t xml:space="preserve">F </w:t>
+          <w:lang w:val="en-GB"/>
+        </w:rPr>
+        <w:t>G</w:t>
+      </w:r>
+      <w:r>
+        <w:rPr>
+          <w:rFonts w:ascii="Helvetica Light" w:hAnsi="Helvetica Light"/>
+          <w:b/>
+          <w:bCs/>
+          <w:sz w:val="28"/>
+          <w:szCs w:val="28"/>
+          <w:lang w:val="en-GB"/>
+        </w:rPr>
+        <w:t xml:space="preserve"> </w:t>
       </w:r>
       <w:r>
         <w:rPr>
@@ -96,6 +108,7 @@
           <w:b/>
           <w:sz w:val="26"/>
           <w:szCs w:val="26"/>
+          <w:lang w:val="en-GB"/>
         </w:rPr>
         <w:t xml:space="preserve">– </w:t>
       </w:r>
@@ -106,6 +119,7 @@
           <w:color w:val="0070C0"/>
           <w:sz w:val="26"/>
           <w:szCs w:val="26"/>
+          <w:lang w:val="en-GB"/>
         </w:rPr>
         <w:t>Machine Learning</w:t>
       </w:r>
@@ -116,6 +130,7 @@
           <w:color w:val="0070C0"/>
           <w:sz w:val="26"/>
           <w:szCs w:val="26"/>
+          <w:lang w:val="en-GB"/>
         </w:rPr>
         <w:t xml:space="preserve"> </w:t>
       </w:r>
@@ -129,6 +144,7 @@
           <w:b/>
           <w:sz w:val="26"/>
           <w:szCs w:val="26"/>
+          <w:lang w:val="en-GB"/>
         </w:rPr>
       </w:pPr>
       <w:r>
@@ -137,6 +153,7 @@
           <w:b/>
           <w:sz w:val="26"/>
           <w:szCs w:val="26"/>
+          <w:lang w:val="en-GB"/>
         </w:rPr>
         <w:t>Installation Guide</w:t>
       </w:r>
@@ -147,6 +164,7 @@
         <w:jc w:val="both"/>
         <w:rPr>
           <w:rFonts w:ascii="Helvetica Light" w:hAnsi="Helvetica Light"/>
+          <w:lang w:val="en-GB"/>
         </w:rPr>
       </w:pPr>
     </w:p>
@@ -155,6 +173,7 @@
         <w:spacing w:line="360" w:lineRule="auto"/>
         <w:rPr>
           <w:rFonts w:ascii="Helvetica Light" w:hAnsi="Helvetica Light"/>
+          <w:lang w:val="en-GB"/>
         </w:rPr>
       </w:pPr>
       <w:r>
@@ -162,6 +181,7 @@
           <w:rFonts w:ascii="Helvetica Light" w:hAnsi="Helvetica Light"/>
           <w:b/>
           <w:bCs/>
+          <w:lang w:val="en-GB"/>
         </w:rPr>
         <w:t>Authors</w:t>
       </w:r>
@@ -170,24 +190,28 @@
           <w:rFonts w:ascii="Helvetica Light" w:hAnsi="Helvetica Light"/>
           <w:b/>
           <w:bCs/>
+          <w:lang w:val="en-GB"/>
         </w:rPr>
         <w:t xml:space="preserve"> / Tutors</w:t>
       </w:r>
       <w:r>
         <w:rPr>
           <w:rFonts w:ascii="Helvetica Light" w:hAnsi="Helvetica Light"/>
+          <w:lang w:val="en-GB"/>
         </w:rPr>
         <w:t xml:space="preserve">: </w:t>
       </w:r>
       <w:r>
         <w:rPr>
           <w:rFonts w:ascii="Helvetica Light" w:hAnsi="Helvetica Light"/>
+          <w:lang w:val="en-GB"/>
         </w:rPr>
         <w:t>Saige Rutherford</w:t>
       </w:r>
       <w:r>
         <w:rPr>
           <w:rFonts w:ascii="Helvetica Light" w:hAnsi="Helvetica Light"/>
+          <w:lang w:val="en-GB"/>
         </w:rPr>
         <w:t xml:space="preserve"> (</w:t>
       </w:r>
@@ -196,31 +220,35 @@
           <w:rPr>
             <w:rStyle w:val="Hyperlink"/>
             <w:rFonts w:ascii="Helvetica Light" w:hAnsi="Helvetica Light"/>
+            <w:lang w:val="en-GB"/>
           </w:rPr>
           <w:t>saige.rutherford@gmail.com</w:t>
         </w:r>
       </w:hyperlink>
       <w:r>
-        <w:t>)</w:t>
-      </w:r>
-      <w:r>
-        <w:t xml:space="preserve"> </w:t>
-      </w:r>
-      <w:r>
-        <w:rPr>
-          <w:rFonts w:ascii="Helvetica Light" w:hAnsi="Helvetica Light"/>
+        <w:rPr>
+          <w:lang w:val="en-GB"/>
+        </w:rPr>
+        <w:t xml:space="preserve">) </w:t>
+      </w:r>
+      <w:r>
+        <w:rPr>
+          <w:rFonts w:ascii="Helvetica Light" w:hAnsi="Helvetica Light"/>
+          <w:lang w:val="en-GB"/>
         </w:rPr>
         <w:t xml:space="preserve">&amp; </w:t>
       </w:r>
       <w:r>
         <w:rPr>
           <w:rFonts w:ascii="Helvetica Light" w:hAnsi="Helvetica Light"/>
+          <w:lang w:val="en-GB"/>
         </w:rPr>
         <w:t>Thomas Wolf</w:t>
       </w:r>
       <w:r>
         <w:rPr>
           <w:rFonts w:ascii="Helvetica Light" w:hAnsi="Helvetica Light"/>
+          <w:lang w:val="en-GB"/>
         </w:rPr>
         <w:t>ers (</w:t>
       </w:r>
@@ -229,6 +257,7 @@
           <w:rPr>
             <w:rStyle w:val="Hyperlink"/>
             <w:rFonts w:ascii="Helvetica Light" w:hAnsi="Helvetica Light"/>
+            <w:lang w:val="en-GB"/>
           </w:rPr>
           <w:t>dr.thomas.wolfers@gmail.com</w:t>
         </w:r>
@@ -236,36 +265,42 @@
       <w:r>
         <w:rPr>
           <w:rFonts w:ascii="Helvetica Light" w:hAnsi="Helvetica Light"/>
+          <w:lang w:val="en-GB"/>
         </w:rPr>
         <w:t>)</w:t>
       </w:r>
       <w:r>
         <w:rPr>
           <w:rFonts w:ascii="Helvetica Light" w:hAnsi="Helvetica Light"/>
+          <w:lang w:val="en-GB"/>
         </w:rPr>
         <w:t xml:space="preserve">, </w:t>
       </w:r>
       <w:r>
         <w:rPr>
           <w:rFonts w:ascii="Helvetica Light" w:hAnsi="Helvetica Light"/>
+          <w:lang w:val="en-GB"/>
         </w:rPr>
         <w:t>Computational Psychiatry Course 20</w:t>
       </w:r>
       <w:r>
         <w:rPr>
           <w:rFonts w:ascii="Helvetica Light" w:hAnsi="Helvetica Light"/>
+          <w:lang w:val="en-GB"/>
         </w:rPr>
         <w:t>2</w:t>
       </w:r>
       <w:r>
         <w:rPr>
           <w:rFonts w:ascii="Helvetica Light" w:hAnsi="Helvetica Light"/>
+          <w:lang w:val="en-GB"/>
         </w:rPr>
         <w:t>2</w:t>
       </w:r>
       <w:r>
         <w:rPr>
           <w:rFonts w:ascii="Helvetica Light" w:hAnsi="Helvetica Light"/>
+          <w:lang w:val="en-GB"/>
         </w:rPr>
         <w:t xml:space="preserve">, Zurich, Switzerland. </w:t>
       </w:r>
@@ -273,6 +308,9 @@
     <w:p>
       <w:pPr>
         <w:spacing w:line="360" w:lineRule="auto"/>
+        <w:rPr>
+          <w:lang w:val="en-GB"/>
+        </w:rPr>
       </w:pPr>
     </w:p>
     <w:p>
@@ -281,38 +319,36 @@
         <w:jc w:val="both"/>
         <w:rPr>
           <w:rFonts w:ascii="Helvetica Light" w:hAnsi="Helvetica Light"/>
-          <w:lang w:val="pt-PT"/>
-        </w:rPr>
-      </w:pPr>
-      <w:proofErr w:type="spellStart"/>
+          <w:lang w:val="en-GB"/>
+        </w:rPr>
+      </w:pPr>
       <w:r>
         <w:rPr>
           <w:rFonts w:ascii="Helvetica Light" w:hAnsi="Helvetica Light"/>
           <w:b/>
           <w:bCs/>
-          <w:lang w:val="pt-PT"/>
+          <w:lang w:val="en-GB"/>
         </w:rPr>
         <w:t>Revision</w:t>
       </w:r>
-      <w:proofErr w:type="spellEnd"/>
-      <w:r>
-        <w:rPr>
-          <w:rFonts w:ascii="Helvetica Light" w:hAnsi="Helvetica Light"/>
-          <w:lang w:val="pt-PT"/>
+      <w:r>
+        <w:rPr>
+          <w:rFonts w:ascii="Helvetica Light" w:hAnsi="Helvetica Light"/>
+          <w:lang w:val="en-GB"/>
         </w:rPr>
         <w:t xml:space="preserve">: </w:t>
       </w:r>
       <w:r>
         <w:rPr>
           <w:rFonts w:ascii="Helvetica Light" w:hAnsi="Helvetica Light"/>
-          <w:lang w:val="pt-PT"/>
-        </w:rPr>
-        <w:t>Inês Pereira</w:t>
-      </w:r>
-      <w:r>
-        <w:rPr>
-          <w:rFonts w:ascii="Helvetica Light" w:hAnsi="Helvetica Light"/>
-          <w:lang w:val="pt-PT"/>
+          <w:lang w:val="en-GB"/>
+        </w:rPr>
+        <w:t>Alex Hess</w:t>
+      </w:r>
+      <w:r>
+        <w:rPr>
+          <w:rFonts w:ascii="Helvetica Light" w:hAnsi="Helvetica Light"/>
+          <w:lang w:val="en-GB"/>
         </w:rPr>
         <w:t xml:space="preserve"> (</w:t>
       </w:r>
@@ -321,15 +357,15 @@
           <w:rPr>
             <w:rStyle w:val="Hyperlink"/>
             <w:rFonts w:ascii="Helvetica Light" w:hAnsi="Helvetica Light"/>
-            <w:lang w:val="pt-PT"/>
+            <w:lang w:val="en-GB"/>
           </w:rPr>
-          <w:t>pereira@biomed.ee.ethz.ch</w:t>
+          <w:t>hess@biomed.ee.ethz.ch</w:t>
         </w:r>
       </w:hyperlink>
       <w:r>
         <w:rPr>
           <w:rFonts w:ascii="Helvetica Light" w:hAnsi="Helvetica Light"/>
-          <w:lang w:val="pt-PT"/>
+          <w:lang w:val="en-GB"/>
         </w:rPr>
         <w:t>)</w:t>
       </w:r>
@@ -340,7 +376,7 @@
         <w:jc w:val="both"/>
         <w:rPr>
           <w:rFonts w:ascii="Helvetica Light" w:hAnsi="Helvetica Light"/>
-          <w:lang w:val="pt-PT"/>
+          <w:lang w:val="en-GB"/>
         </w:rPr>
       </w:pPr>
     </w:p>
@@ -350,65 +386,76 @@
         <w:jc w:val="both"/>
         <w:rPr>
           <w:rFonts w:ascii="Helvetica Light" w:hAnsi="Helvetica Light"/>
-        </w:rPr>
-      </w:pPr>
-      <w:r>
-        <w:rPr>
-          <w:rFonts w:ascii="Helvetica Light" w:hAnsi="Helvetica Light"/>
+          <w:lang w:val="en-GB"/>
+        </w:rPr>
+      </w:pPr>
+      <w:r>
+        <w:rPr>
+          <w:rFonts w:ascii="Helvetica Light" w:hAnsi="Helvetica Light"/>
+          <w:lang w:val="en-GB"/>
         </w:rPr>
         <w:t xml:space="preserve">Attendees should have a </w:t>
       </w:r>
       <w:r>
         <w:rPr>
           <w:rFonts w:ascii="Helvetica Light" w:hAnsi="Helvetica Light"/>
+          <w:lang w:val="en-GB"/>
         </w:rPr>
         <w:t>G</w:t>
       </w:r>
       <w:r>
         <w:rPr>
           <w:rFonts w:ascii="Helvetica Light" w:hAnsi="Helvetica Light"/>
+          <w:lang w:val="en-GB"/>
         </w:rPr>
         <w:t xml:space="preserve">oogle account and </w:t>
       </w:r>
       <w:r>
         <w:rPr>
           <w:rFonts w:ascii="Helvetica Light" w:hAnsi="Helvetica Light"/>
+          <w:lang w:val="en-GB"/>
         </w:rPr>
         <w:t>G</w:t>
       </w:r>
       <w:r>
         <w:rPr>
           <w:rFonts w:ascii="Helvetica Light" w:hAnsi="Helvetica Light"/>
+          <w:lang w:val="en-GB"/>
         </w:rPr>
         <w:t xml:space="preserve">oogle Chrome installed on their laptops. </w:t>
       </w:r>
       <w:r>
         <w:rPr>
           <w:rFonts w:ascii="Helvetica Light" w:hAnsi="Helvetica Light"/>
+          <w:lang w:val="en-GB"/>
         </w:rPr>
         <w:t>A</w:t>
       </w:r>
       <w:r>
         <w:rPr>
           <w:rFonts w:ascii="Helvetica Light" w:hAnsi="Helvetica Light"/>
+          <w:lang w:val="en-GB"/>
         </w:rPr>
         <w:t xml:space="preserve">ll of the tutorial </w:t>
       </w:r>
       <w:r>
         <w:rPr>
           <w:rFonts w:ascii="Helvetica Light" w:hAnsi="Helvetica Light"/>
+          <w:lang w:val="en-GB"/>
         </w:rPr>
         <w:t xml:space="preserve">will be run </w:t>
       </w:r>
       <w:r>
         <w:rPr>
           <w:rFonts w:ascii="Helvetica Light" w:hAnsi="Helvetica Light"/>
+          <w:lang w:val="en-GB"/>
         </w:rPr>
         <w:t>on</w:t>
       </w:r>
       <w:r>
         <w:rPr>
           <w:rFonts w:ascii="Helvetica Light" w:hAnsi="Helvetica Light"/>
+          <w:lang w:val="en-GB"/>
         </w:rPr>
         <w:t xml:space="preserve"> Google </w:t>
       </w:r>
@@ -416,6 +463,7 @@
       <w:r>
         <w:rPr>
           <w:rFonts w:ascii="Helvetica Light" w:hAnsi="Helvetica Light"/>
+          <w:lang w:val="en-GB"/>
         </w:rPr>
         <w:t>Colab</w:t>
       </w:r>
@@ -423,6 +471,7 @@
       <w:r>
         <w:rPr>
           <w:rFonts w:ascii="Helvetica Light" w:hAnsi="Helvetica Light"/>
+          <w:lang w:val="en-GB"/>
         </w:rPr>
         <w:t xml:space="preserve">. If attendees wish to familiarize themselves with </w:t>
       </w:r>
@@ -430,6 +479,7 @@
       <w:r>
         <w:rPr>
           <w:rFonts w:ascii="Helvetica Light" w:hAnsi="Helvetica Light"/>
+          <w:lang w:val="en-GB"/>
         </w:rPr>
         <w:t>Colab</w:t>
       </w:r>
@@ -437,6 +487,7 @@
       <w:r>
         <w:rPr>
           <w:rFonts w:ascii="Helvetica Light" w:hAnsi="Helvetica Light"/>
+          <w:lang w:val="en-GB"/>
         </w:rPr>
         <w:t xml:space="preserve"> before the tutorial, they can look at these links to get a sense of how </w:t>
       </w:r>
@@ -444,6 +495,7 @@
       <w:r>
         <w:rPr>
           <w:rFonts w:ascii="Helvetica Light" w:hAnsi="Helvetica Light"/>
+          <w:lang w:val="en-GB"/>
         </w:rPr>
         <w:t>Colab</w:t>
       </w:r>
@@ -451,6 +503,7 @@
       <w:r>
         <w:rPr>
           <w:rFonts w:ascii="Helvetica Light" w:hAnsi="Helvetica Light"/>
+          <w:lang w:val="en-GB"/>
         </w:rPr>
         <w:t xml:space="preserve"> works: </w:t>
       </w:r>
@@ -466,6 +519,7 @@
         <w:jc w:val="both"/>
         <w:rPr>
           <w:rFonts w:ascii="Helvetica Light" w:hAnsi="Helvetica Light"/>
+          <w:lang w:val="en-GB"/>
         </w:rPr>
       </w:pPr>
       <w:hyperlink r:id="rId8" w:history="1">
@@ -473,6 +527,7 @@
           <w:rPr>
             <w:rStyle w:val="Hyperlink"/>
             <w:rFonts w:ascii="Helvetica Light" w:hAnsi="Helvetica Light"/>
+            <w:lang w:val="en-GB"/>
           </w:rPr>
           <w:t>https://colab.research.google.com/notebooks/intro.ipynb</w:t>
         </w:r>
@@ -489,6 +544,7 @@
         <w:jc w:val="both"/>
         <w:rPr>
           <w:rFonts w:ascii="Helvetica Light" w:hAnsi="Helvetica Light"/>
+          <w:lang w:val="en-GB"/>
         </w:rPr>
       </w:pPr>
       <w:hyperlink r:id="rId9" w:history="1">
@@ -496,6 +552,7 @@
           <w:rPr>
             <w:rStyle w:val="Hyperlink"/>
             <w:rFonts w:ascii="Helvetica Light" w:hAnsi="Helvetica Light"/>
+            <w:lang w:val="en-GB"/>
           </w:rPr>
           <w:t>https://www.youtube.com/watch?v=inN8seMm7UI</w:t>
         </w:r>
@@ -507,11 +564,13 @@
         <w:jc w:val="both"/>
         <w:rPr>
           <w:rFonts w:ascii="Helvetica Light" w:hAnsi="Helvetica Light"/>
-        </w:rPr>
-      </w:pPr>
-      <w:r>
-        <w:rPr>
-          <w:rFonts w:ascii="Helvetica Light" w:hAnsi="Helvetica Light"/>
+          <w:lang w:val="en-GB"/>
+        </w:rPr>
+      </w:pPr>
+      <w:r>
+        <w:rPr>
+          <w:rFonts w:ascii="Helvetica Light" w:hAnsi="Helvetica Light"/>
+          <w:lang w:val="en-GB"/>
         </w:rPr>
         <w:br/>
         <w:t xml:space="preserve">However, it is not required to look at these links and should only be done if </w:t>
@@ -519,36 +578,42 @@
       <w:r>
         <w:rPr>
           <w:rFonts w:ascii="Helvetica Light" w:hAnsi="Helvetica Light"/>
+          <w:lang w:val="en-GB"/>
         </w:rPr>
         <w:t>attendees</w:t>
       </w:r>
       <w:r>
         <w:rPr>
           <w:rFonts w:ascii="Helvetica Light" w:hAnsi="Helvetica Light"/>
+          <w:lang w:val="en-GB"/>
         </w:rPr>
         <w:t xml:space="preserve"> feel like being extra prepared. </w:t>
       </w:r>
       <w:r>
         <w:rPr>
           <w:rFonts w:ascii="Helvetica Light" w:hAnsi="Helvetica Light"/>
+          <w:lang w:val="en-GB"/>
         </w:rPr>
         <w:t>The</w:t>
       </w:r>
       <w:r>
         <w:rPr>
           <w:rFonts w:ascii="Helvetica Light" w:hAnsi="Helvetica Light"/>
+          <w:lang w:val="en-GB"/>
         </w:rPr>
         <w:t xml:space="preserve"> tutorial </w:t>
       </w:r>
       <w:r>
         <w:rPr>
           <w:rFonts w:ascii="Helvetica Light" w:hAnsi="Helvetica Light"/>
+          <w:lang w:val="en-GB"/>
         </w:rPr>
         <w:t xml:space="preserve">will </w:t>
       </w:r>
       <w:r>
         <w:rPr>
           <w:rFonts w:ascii="Helvetica Light" w:hAnsi="Helvetica Light"/>
+          <w:lang w:val="en-GB"/>
         </w:rPr>
         <w:t xml:space="preserve">contain brief instructions on how to get started using Google </w:t>
       </w:r>
@@ -556,6 +621,7 @@
       <w:r>
         <w:rPr>
           <w:rFonts w:ascii="Helvetica Light" w:hAnsi="Helvetica Light"/>
+          <w:lang w:val="en-GB"/>
         </w:rPr>
         <w:t>Colab</w:t>
       </w:r>
@@ -563,6 +629,7 @@
       <w:r>
         <w:rPr>
           <w:rFonts w:ascii="Helvetica Light" w:hAnsi="Helvetica Light"/>
+          <w:lang w:val="en-GB"/>
         </w:rPr>
         <w:t>.</w:t>
       </w:r>
@@ -578,7 +645,7 @@
 </file>
 
 <file path=word/numbering.xml><?xml version="1.0" encoding="utf-8"?>
-<w:numbering xmlns:wpc="http://schemas.microsoft.com/office/word/2010/wordprocessingCanvas" xmlns:cx="http://schemas.microsoft.com/office/drawing/2014/chartex" xmlns:cx1="http://schemas.microsoft.com/office/drawing/2015/9/8/chartex" xmlns:cx2="http://schemas.microsoft.com/office/drawing/2015/10/21/chartex" xmlns:cx3="http://schemas.microsoft.com/office/drawing/2016/5/9/chartex" xmlns:cx4="http://schemas.microsoft.com/office/drawing/2016/5/10/chartex" xmlns:cx5="http://schemas.microsoft.com/office/drawing/2016/5/11/chartex" xmlns:cx6="http://schemas.microsoft.com/office/drawing/2016/5/12/chartex" xmlns:cx7="http://schemas.microsoft.com/office/drawing/2016/5/13/chartex" xmlns:cx8="http://schemas.microsoft.com/office/drawing/2016/5/14/chartex" xmlns:mc="http://schemas.openxmlformats.org/markup-compatibility/2006" xmlns:aink="http://schemas.microsoft.com/office/drawing/2016/ink" xmlns:am3d="http://schemas.microsoft.com/office/drawing/2017/model3d" xmlns:o="urn:schemas-microsoft-com:office:office" xmlns:oel="http://schemas.microsoft.com/office/2019/extlst" xmlns:r="http://schemas.openxmlformats.org/officeDocument/2006/relationships" xmlns:m="http://schemas.openxmlformats.org/officeDocument/2006/math" xmlns:v="urn:schemas-microsoft-com:vml" xmlns:wp14="http://schemas.microsoft.com/office/word/2010/wordprocessingDrawing" xmlns:wp="http://schemas.openxmlformats.org/drawingml/2006/wordprocessingDrawing" xmlns:w10="urn:schemas-microsoft-com:office:word" xmlns:w="http://schemas.openxmlformats.org/wordprocessingml/2006/main" xmlns:w14="http://schemas.microsoft.com/office/word/2010/wordml" xmlns:w15="http://schemas.microsoft.com/office/word/2012/wordml" xmlns:w16cex="http://schemas.microsoft.com/office/word/2018/wordml/cex" xmlns:w16cid="http://schemas.microsoft.com/office/word/2016/wordml/cid" xmlns:w16="http://schemas.microsoft.com/office/word/2018/wordml" xmlns:w16sdtdh="http://schemas.microsoft.com/office/word/2020/wordml/sdtdatahash" xmlns:w16se="http://schemas.microsoft.com/office/word/2015/wordml/symex" xmlns:wpg="http://schemas.microsoft.com/office/word/2010/wordprocessingGroup" xmlns:wpi="http://schemas.microsoft.com/office/word/2010/wordprocessingInk" xmlns:wne="http://schemas.microsoft.com/office/word/2006/wordml" xmlns:wps="http://schemas.microsoft.com/office/word/2010/wordprocessingShape" mc:Ignorable="w14 w15 w16se w16cid w16 w16cex w16sdtdh wp14">
+<w:numbering xmlns:wpc="http://schemas.microsoft.com/office/word/2010/wordprocessingCanvas" xmlns:cx="http://schemas.microsoft.com/office/drawing/2014/chartex" xmlns:cx1="http://schemas.microsoft.com/office/drawing/2015/9/8/chartex" xmlns:cx2="http://schemas.microsoft.com/office/drawing/2015/10/21/chartex" xmlns:cx3="http://schemas.microsoft.com/office/drawing/2016/5/9/chartex" xmlns:cx4="http://schemas.microsoft.com/office/drawing/2016/5/10/chartex" xmlns:cx5="http://schemas.microsoft.com/office/drawing/2016/5/11/chartex" xmlns:cx6="http://schemas.microsoft.com/office/drawing/2016/5/12/chartex" xmlns:cx7="http://schemas.microsoft.com/office/drawing/2016/5/13/chartex" xmlns:cx8="http://schemas.microsoft.com/office/drawing/2016/5/14/chartex" xmlns:mc="http://schemas.openxmlformats.org/markup-compatibility/2006" xmlns:aink="http://schemas.microsoft.com/office/drawing/2016/ink" xmlns:am3d="http://schemas.microsoft.com/office/drawing/2017/model3d" xmlns:o="urn:schemas-microsoft-com:office:office" xmlns:r="http://schemas.openxmlformats.org/officeDocument/2006/relationships" xmlns:m="http://schemas.openxmlformats.org/officeDocument/2006/math" xmlns:v="urn:schemas-microsoft-com:vml" xmlns:wp14="http://schemas.microsoft.com/office/word/2010/wordprocessingDrawing" xmlns:wp="http://schemas.openxmlformats.org/drawingml/2006/wordprocessingDrawing" xmlns:w10="urn:schemas-microsoft-com:office:word" xmlns:w="http://schemas.openxmlformats.org/wordprocessingml/2006/main" xmlns:w14="http://schemas.microsoft.com/office/word/2010/wordml" xmlns:w15="http://schemas.microsoft.com/office/word/2012/wordml" xmlns:w16cid="http://schemas.microsoft.com/office/word/2016/wordml/cid" xmlns:w16se="http://schemas.microsoft.com/office/word/2015/wordml/symex" xmlns:wpg="http://schemas.microsoft.com/office/word/2010/wordprocessingGroup" xmlns:wpi="http://schemas.microsoft.com/office/word/2010/wordprocessingInk" xmlns:wne="http://schemas.microsoft.com/office/word/2006/wordml" xmlns:wps="http://schemas.microsoft.com/office/word/2010/wordprocessingShape" mc:Ignorable="w14 w15 w16se w16cid wp14">
   <w:abstractNum w:abstractNumId="0" w15:restartNumberingAfterBreak="0">
     <w:nsid w:val="04183C8C"/>
     <w:multiLevelType w:val="hybridMultilevel"/>
@@ -1868,47 +1935,47 @@
       </w:pPr>
     </w:lvl>
   </w:abstractNum>
-  <w:num w:numId="1" w16cid:durableId="233512552">
+  <w:num w:numId="1">
     <w:abstractNumId w:val="10"/>
   </w:num>
-  <w:num w:numId="2" w16cid:durableId="1069381736">
+  <w:num w:numId="2">
     <w:abstractNumId w:val="3"/>
   </w:num>
-  <w:num w:numId="3" w16cid:durableId="1151411625">
+  <w:num w:numId="3">
     <w:abstractNumId w:val="1"/>
   </w:num>
-  <w:num w:numId="4" w16cid:durableId="774708707">
+  <w:num w:numId="4">
     <w:abstractNumId w:val="0"/>
   </w:num>
-  <w:num w:numId="5" w16cid:durableId="483816123">
+  <w:num w:numId="5">
     <w:abstractNumId w:val="11"/>
   </w:num>
-  <w:num w:numId="6" w16cid:durableId="1947611018">
+  <w:num w:numId="6">
     <w:abstractNumId w:val="4"/>
   </w:num>
-  <w:num w:numId="7" w16cid:durableId="2086998432">
+  <w:num w:numId="7">
     <w:abstractNumId w:val="9"/>
   </w:num>
-  <w:num w:numId="8" w16cid:durableId="1617638381">
+  <w:num w:numId="8">
     <w:abstractNumId w:val="6"/>
   </w:num>
-  <w:num w:numId="9" w16cid:durableId="1510369281">
+  <w:num w:numId="9">
     <w:abstractNumId w:val="2"/>
   </w:num>
-  <w:num w:numId="10" w16cid:durableId="1939874942">
+  <w:num w:numId="10">
     <w:abstractNumId w:val="8"/>
   </w:num>
-  <w:num w:numId="11" w16cid:durableId="1179544161">
+  <w:num w:numId="11">
     <w:abstractNumId w:val="5"/>
   </w:num>
-  <w:num w:numId="12" w16cid:durableId="413554395">
+  <w:num w:numId="12">
     <w:abstractNumId w:val="7"/>
   </w:num>
 </w:numbering>
 </file>
 
 <file path=word/styles.xml><?xml version="1.0" encoding="utf-8"?>
-<w:styles xmlns:mc="http://schemas.openxmlformats.org/markup-compatibility/2006" xmlns:r="http://schemas.openxmlformats.org/officeDocument/2006/relationships" xmlns:w="http://schemas.openxmlformats.org/wordprocessingml/2006/main" xmlns:w14="http://schemas.microsoft.com/office/word/2010/wordml" xmlns:w15="http://schemas.microsoft.com/office/word/2012/wordml" xmlns:w16cex="http://schemas.microsoft.com/office/word/2018/wordml/cex" xmlns:w16cid="http://schemas.microsoft.com/office/word/2016/wordml/cid" xmlns:w16="http://schemas.microsoft.com/office/word/2018/wordml" xmlns:w16sdtdh="http://schemas.microsoft.com/office/word/2020/wordml/sdtdatahash" xmlns:w16se="http://schemas.microsoft.com/office/word/2015/wordml/symex" mc:Ignorable="w14 w15 w16se w16cid w16 w16cex w16sdtdh">
+<w:styles xmlns:mc="http://schemas.openxmlformats.org/markup-compatibility/2006" xmlns:r="http://schemas.openxmlformats.org/officeDocument/2006/relationships" xmlns:w="http://schemas.openxmlformats.org/wordprocessingml/2006/main" xmlns:w14="http://schemas.microsoft.com/office/word/2010/wordml" xmlns:w15="http://schemas.microsoft.com/office/word/2012/wordml" xmlns:w16cid="http://schemas.microsoft.com/office/word/2016/wordml/cid" xmlns:w16se="http://schemas.microsoft.com/office/word/2015/wordml/symex" mc:Ignorable="w14 w15 w16se w16cid">
   <w:docDefaults>
     <w:rPrDefault>
       <w:rPr>
@@ -1920,7 +1987,7 @@
     </w:rPrDefault>
     <w:pPrDefault/>
   </w:docDefaults>
-  <w:latentStyles w:defLockedState="0" w:defUIPriority="99" w:defSemiHidden="0" w:defUnhideWhenUsed="0" w:defQFormat="0" w:count="376">
+  <w:latentStyles w:defLockedState="0" w:defUIPriority="99" w:defSemiHidden="0" w:defUnhideWhenUsed="0" w:defQFormat="0" w:count="375">
     <w:lsdException w:name="Normal" w:uiPriority="0" w:qFormat="1"/>
     <w:lsdException w:name="heading 1" w:uiPriority="9" w:qFormat="1"/>
     <w:lsdException w:name="heading 2" w:semiHidden="1" w:uiPriority="9" w:unhideWhenUsed="1" w:qFormat="1"/>
@@ -2296,7 +2363,6 @@
     <w:lsdException w:name="Smart Hyperlink" w:semiHidden="1" w:unhideWhenUsed="1"/>
     <w:lsdException w:name="Hashtag" w:semiHidden="1" w:unhideWhenUsed="1"/>
     <w:lsdException w:name="Unresolved Mention" w:semiHidden="1" w:unhideWhenUsed="1"/>
-    <w:lsdException w:name="Smart Link" w:semiHidden="1" w:unhideWhenUsed="1"/>
   </w:latentStyles>
   <w:style w:type="paragraph" w:default="1" w:styleId="Normal">
     <w:name w:val="Normal"/>

</xml_diff>

<commit_message>
add disclaimer tutorial G (ML)
</commit_message>
<xml_diff>
--- a/CPCZurich2022_TutorialG_MachineLearning_InstallationGuide.docx
+++ b/CPCZurich2022_TutorialG_MachineLearning_InstallationGuide.docx
@@ -35,8 +35,6 @@
         </w:rPr>
         <w:t>2</w:t>
       </w:r>
-      <w:bookmarkStart w:id="0" w:name="_GoBack"/>
-      <w:bookmarkEnd w:id="0"/>
       <w:r>
         <w:rPr>
           <w:rFonts w:ascii="Helvetica Light" w:hAnsi="Helvetica Light"/>
@@ -632,6 +630,135 @@
           <w:lang w:val="en-GB"/>
         </w:rPr>
         <w:t>.</w:t>
+      </w:r>
+    </w:p>
+    <w:p>
+      <w:pPr>
+        <w:spacing w:beforeLines="20" w:before="48" w:afterLines="20" w:after="48" w:line="360" w:lineRule="auto"/>
+        <w:jc w:val="both"/>
+        <w:rPr>
+          <w:rFonts w:ascii="Helvetica Light" w:hAnsi="Helvetica Light"/>
+          <w:lang w:val="en-GB"/>
+        </w:rPr>
+      </w:pPr>
+    </w:p>
+    <w:p>
+      <w:pPr>
+        <w:spacing w:line="360" w:lineRule="auto"/>
+        <w:jc w:val="both"/>
+        <w:rPr>
+          <w:rFonts w:ascii="Helvetica Light" w:hAnsi="Helvetica Light"/>
+        </w:rPr>
+      </w:pPr>
+      <w:r>
+        <w:rPr>
+          <w:rFonts w:ascii="Helvetica Light" w:hAnsi="Helvetica Light"/>
+        </w:rPr>
+        <w:t>If you have trouble getting to this point before the Practical Tutorial Session, please</w:t>
+      </w:r>
+      <w:r>
+        <w:rPr>
+          <w:rFonts w:ascii="Helvetica Light" w:hAnsi="Helvetica Light"/>
+        </w:rPr>
+        <w:t xml:space="preserve"> consult the </w:t>
+      </w:r>
+      <w:r>
+        <w:rPr>
+          <w:rFonts w:ascii="Helvetica Light" w:hAnsi="Helvetica Light"/>
+          <w:b/>
+        </w:rPr>
+        <w:t>#tutorial-helpdesk channel on Slack</w:t>
+      </w:r>
+      <w:r>
+        <w:rPr>
+          <w:rFonts w:ascii="Helvetica Light" w:hAnsi="Helvetica Light"/>
+        </w:rPr>
+        <w:t>. You will be given access to the CPC Slack workspace at the beginning of the course. Check if anyone has had the same issue and has managed to solve it and how. If no one else has encountered the same problem, post your question.</w:t>
+      </w:r>
+      <w:r>
+        <w:rPr>
+          <w:rFonts w:ascii="Helvetica Light" w:hAnsi="Helvetica Light"/>
+        </w:rPr>
+        <w:t xml:space="preserve"> </w:t>
+      </w:r>
+      <w:r>
+        <w:rPr>
+          <w:rFonts w:ascii="Helvetica Light" w:hAnsi="Helvetica Light"/>
+          <w:b/>
+        </w:rPr>
+        <w:t>Alex</w:t>
+      </w:r>
+      <w:r>
+        <w:rPr>
+          <w:rFonts w:ascii="Helvetica Light" w:hAnsi="Helvetica Light"/>
+          <w:b/>
+        </w:rPr>
+        <w:t xml:space="preserve"> </w:t>
+      </w:r>
+      <w:r>
+        <w:rPr>
+          <w:rFonts w:ascii="Helvetica Light" w:hAnsi="Helvetica Light"/>
+        </w:rPr>
+        <w:t xml:space="preserve">will be </w:t>
+      </w:r>
+      <w:bookmarkStart w:id="0" w:name="_GoBack"/>
+      <w:bookmarkEnd w:id="0"/>
+      <w:r>
+        <w:rPr>
+          <w:rFonts w:ascii="Helvetica Light" w:hAnsi="Helvetica Light"/>
+        </w:rPr>
+        <w:t>monitoring the channel and providing support. In addition, g</w:t>
+      </w:r>
+      <w:r>
+        <w:rPr>
+          <w:rFonts w:ascii="Helvetica Light" w:hAnsi="Helvetica Light"/>
+        </w:rPr>
+        <w:t xml:space="preserve">iven the volume of attendees this year, </w:t>
+      </w:r>
+      <w:r>
+        <w:rPr>
+          <w:rFonts w:ascii="Helvetica Light" w:hAnsi="Helvetica Light"/>
+        </w:rPr>
+        <w:t>we would be really grateful if you could</w:t>
+      </w:r>
+      <w:r>
+        <w:rPr>
+          <w:rFonts w:ascii="Helvetica Light" w:hAnsi="Helvetica Light"/>
+        </w:rPr>
+        <w:t xml:space="preserve"> </w:t>
+      </w:r>
+      <w:r>
+        <w:rPr>
+          <w:rFonts w:ascii="Helvetica Light" w:hAnsi="Helvetica Light"/>
+        </w:rPr>
+        <w:t>assist</w:t>
+      </w:r>
+      <w:r>
+        <w:rPr>
+          <w:rFonts w:ascii="Helvetica Light" w:hAnsi="Helvetica Light"/>
+        </w:rPr>
+        <w:t xml:space="preserve"> us by answering queries on Slack yourself if you </w:t>
+      </w:r>
+      <w:r>
+        <w:rPr>
+          <w:rFonts w:ascii="Helvetica Light" w:hAnsi="Helvetica Light"/>
+        </w:rPr>
+        <w:t>come across a problem you know and have solved.</w:t>
+      </w:r>
+    </w:p>
+    <w:p>
+      <w:pPr>
+        <w:spacing w:line="360" w:lineRule="auto"/>
+        <w:jc w:val="both"/>
+        <w:rPr>
+          <w:rFonts w:ascii="Helvetica Light" w:hAnsi="Helvetica Light"/>
+        </w:rPr>
+      </w:pPr>
+      <w:r>
+        <w:rPr>
+          <w:rFonts w:ascii="Helvetica Light" w:hAnsi="Helvetica Light"/>
+        </w:rPr>
+        <w:t>For those who need more personalized help, Alex will be offering support hours. More information on the exact time will follow.</w:t>
       </w:r>
     </w:p>
     <w:sectPr>

</xml_diff>

<commit_message>
updated guide tut H (DCM4EEG)
</commit_message>
<xml_diff>
--- a/CPCZurich2022_TutorialG_MachineLearning_InstallationGuide.docx
+++ b/CPCZurich2022_TutorialG_MachineLearning_InstallationGuide.docx
@@ -302,14 +302,6 @@
         </w:rPr>
         <w:t xml:space="preserve">, Zurich, Switzerland. </w:t>
       </w:r>
-    </w:p>
-    <w:p>
-      <w:pPr>
-        <w:spacing w:line="360" w:lineRule="auto"/>
-        <w:rPr>
-          <w:lang w:val="en-GB"/>
-        </w:rPr>
-      </w:pPr>
     </w:p>
     <w:p>
       <w:pPr>
@@ -644,6 +636,16 @@
     </w:p>
     <w:p>
       <w:pPr>
+        <w:spacing w:beforeLines="20" w:before="48" w:afterLines="20" w:after="48" w:line="360" w:lineRule="auto"/>
+        <w:jc w:val="both"/>
+        <w:rPr>
+          <w:rFonts w:ascii="Helvetica Light" w:hAnsi="Helvetica Light"/>
+          <w:lang w:val="en-GB"/>
+        </w:rPr>
+      </w:pPr>
+    </w:p>
+    <w:p>
+      <w:pPr>
         <w:spacing w:line="360" w:lineRule="auto"/>
         <w:jc w:val="both"/>
         <w:rPr>
@@ -673,33 +675,7 @@
         <w:rPr>
           <w:rFonts w:ascii="Helvetica Light" w:hAnsi="Helvetica Light"/>
         </w:rPr>
-        <w:t>. You will be given access to the CPC Slack workspace at the beginning of the course. Check if anyone has had the same issue and has managed to solve it and how. If no one else has encountered the same problem, post your question.</w:t>
-      </w:r>
-      <w:r>
-        <w:rPr>
-          <w:rFonts w:ascii="Helvetica Light" w:hAnsi="Helvetica Light"/>
-        </w:rPr>
-        <w:t xml:space="preserve"> </w:t>
-      </w:r>
-      <w:r>
-        <w:rPr>
-          <w:rFonts w:ascii="Helvetica Light" w:hAnsi="Helvetica Light"/>
-          <w:b/>
-        </w:rPr>
-        <w:t>Alex</w:t>
-      </w:r>
-      <w:r>
-        <w:rPr>
-          <w:rFonts w:ascii="Helvetica Light" w:hAnsi="Helvetica Light"/>
-          <w:b/>
-        </w:rPr>
-        <w:t xml:space="preserve"> </w:t>
-      </w:r>
-      <w:r>
-        <w:rPr>
-          <w:rFonts w:ascii="Helvetica Light" w:hAnsi="Helvetica Light"/>
-        </w:rPr>
-        <w:t xml:space="preserve">will be </w:t>
+        <w:t>. You will be given access to the CPC Slack workspace at the beginning of the c</w:t>
       </w:r>
       <w:bookmarkStart w:id="0" w:name="_GoBack"/>
       <w:bookmarkEnd w:id="0"/>
@@ -707,7 +683,33 @@
         <w:rPr>
           <w:rFonts w:ascii="Helvetica Light" w:hAnsi="Helvetica Light"/>
         </w:rPr>
-        <w:t>monitoring the channel and providing support. In addition, g</w:t>
+        <w:t>ourse. Check if anyone has had the same issue and has managed to solve it and how. If no one else has encountered the same problem, post your question.</w:t>
+      </w:r>
+      <w:r>
+        <w:rPr>
+          <w:rFonts w:ascii="Helvetica Light" w:hAnsi="Helvetica Light"/>
+        </w:rPr>
+        <w:t xml:space="preserve"> </w:t>
+      </w:r>
+      <w:r>
+        <w:rPr>
+          <w:rFonts w:ascii="Helvetica Light" w:hAnsi="Helvetica Light"/>
+          <w:b/>
+        </w:rPr>
+        <w:t>Alex</w:t>
+      </w:r>
+      <w:r>
+        <w:rPr>
+          <w:rFonts w:ascii="Helvetica Light" w:hAnsi="Helvetica Light"/>
+          <w:b/>
+        </w:rPr>
+        <w:t xml:space="preserve"> </w:t>
+      </w:r>
+      <w:r>
+        <w:rPr>
+          <w:rFonts w:ascii="Helvetica Light" w:hAnsi="Helvetica Light"/>
+        </w:rPr>
+        <w:t>will be monitoring the channel and providing support. In addition, g</w:t>
       </w:r>
       <w:r>
         <w:rPr>

</xml_diff>